<commit_message>
AWS-Api Gateway Query string poc
AWS-Api Gateway Query string poc
</commit_message>
<xml_diff>
--- a/adhoc/query_string_poc.docx
+++ b/adhoc/query_string_poc.docx
@@ -89,17 +89,16 @@
       </w:r>
     </w:p>
     <w:p/>
-    <w:p/>
     <w:p>
       <w:r>
         <w:rPr>
           <w:noProof/>
         </w:rPr>
         <w:drawing>
-          <wp:inline distT="0" distB="0" distL="0" distR="0" wp14:anchorId="40F6470A" wp14:editId="29D7FC6B">
-            <wp:extent cx="5731510" cy="2439035"/>
+          <wp:inline distT="0" distB="0" distL="0" distR="0" wp14:anchorId="5A3D30E8" wp14:editId="2C1C1ADF">
+            <wp:extent cx="5731510" cy="2446655"/>
             <wp:effectExtent l="0" t="0" r="2540" b="0"/>
-            <wp:docPr id="3" name="Picture 3"/>
+            <wp:docPr id="6" name="Picture 6"/>
             <wp:cNvGraphicFramePr>
               <a:graphicFrameLocks xmlns:a="http://schemas.openxmlformats.org/drawingml/2006/main" noChangeAspect="1"/>
             </wp:cNvGraphicFramePr>
@@ -119,7 +118,7 @@
                   <pic:spPr>
                     <a:xfrm>
                       <a:off x="0" y="0"/>
-                      <a:ext cx="5731510" cy="2439035"/>
+                      <a:ext cx="5731510" cy="2446655"/>
                     </a:xfrm>
                     <a:prstGeom prst="rect">
                       <a:avLst/>
@@ -135,15 +134,182 @@
     <w:p/>
     <w:p/>
     <w:p>
+      <w:pPr>
+        <w:pStyle w:val="NoSpacing"/>
+        <w:rPr>
+          <w:rFonts w:ascii="Courier New" w:hAnsi="Courier New" w:cs="Courier New"/>
+          <w:color w:val="385623" w:themeColor="accent6" w:themeShade="80"/>
+          <w:sz w:val="20"/>
+          <w:szCs w:val="20"/>
+        </w:rPr>
+      </w:pPr>
+      <w:r>
+        <w:rPr>
+          <w:rFonts w:ascii="Courier New" w:hAnsi="Courier New" w:cs="Courier New"/>
+          <w:color w:val="385623" w:themeColor="accent6" w:themeShade="80"/>
+          <w:sz w:val="20"/>
+          <w:szCs w:val="20"/>
+        </w:rPr>
+        <w:lastRenderedPageBreak/>
+        <w:t>Mapping template:</w:t>
+      </w:r>
+    </w:p>
+    <w:p>
+      <w:pPr>
+        <w:pStyle w:val="NoSpacing"/>
+        <w:rPr>
+          <w:rFonts w:ascii="Courier New" w:hAnsi="Courier New" w:cs="Courier New"/>
+          <w:color w:val="385623" w:themeColor="accent6" w:themeShade="80"/>
+          <w:sz w:val="20"/>
+          <w:szCs w:val="20"/>
+        </w:rPr>
+      </w:pPr>
+      <w:r>
+        <w:rPr>
+          <w:rFonts w:ascii="Courier New" w:hAnsi="Courier New" w:cs="Courier New"/>
+          <w:color w:val="385623" w:themeColor="accent6" w:themeShade="80"/>
+          <w:sz w:val="20"/>
+          <w:szCs w:val="20"/>
+        </w:rPr>
+        <w:t>{</w:t>
+      </w:r>
+    </w:p>
+    <w:p>
+      <w:pPr>
+        <w:pStyle w:val="NoSpacing"/>
+        <w:rPr>
+          <w:rFonts w:ascii="Courier New" w:hAnsi="Courier New" w:cs="Courier New"/>
+          <w:color w:val="385623" w:themeColor="accent6" w:themeShade="80"/>
+          <w:sz w:val="20"/>
+          <w:szCs w:val="20"/>
+        </w:rPr>
+      </w:pPr>
+      <w:r>
+        <w:rPr>
+          <w:rFonts w:ascii="Courier New" w:hAnsi="Courier New" w:cs="Courier New"/>
+          <w:color w:val="385623" w:themeColor="accent6" w:themeShade="80"/>
+          <w:sz w:val="20"/>
+          <w:szCs w:val="20"/>
+        </w:rPr>
+        <w:t>"</w:t>
+      </w:r>
+      <w:proofErr w:type="spellStart"/>
+      <w:r>
+        <w:rPr>
+          <w:rFonts w:ascii="Courier New" w:hAnsi="Courier New" w:cs="Courier New"/>
+          <w:color w:val="385623" w:themeColor="accent6" w:themeShade="80"/>
+          <w:sz w:val="20"/>
+          <w:szCs w:val="20"/>
+        </w:rPr>
+        <w:t>fhir_version</w:t>
+      </w:r>
+      <w:proofErr w:type="spellEnd"/>
+      <w:r>
+        <w:rPr>
+          <w:rFonts w:ascii="Courier New" w:hAnsi="Courier New" w:cs="Courier New"/>
+          <w:color w:val="385623" w:themeColor="accent6" w:themeShade="80"/>
+          <w:sz w:val="20"/>
+          <w:szCs w:val="20"/>
+        </w:rPr>
+        <w:t>":"$</w:t>
+      </w:r>
+      <w:proofErr w:type="spellStart"/>
+      <w:proofErr w:type="gramStart"/>
+      <w:r>
+        <w:rPr>
+          <w:rFonts w:ascii="Courier New" w:hAnsi="Courier New" w:cs="Courier New"/>
+          <w:color w:val="385623" w:themeColor="accent6" w:themeShade="80"/>
+          <w:sz w:val="20"/>
+          <w:szCs w:val="20"/>
+        </w:rPr>
+        <w:t>input.params</w:t>
+      </w:r>
+      <w:proofErr w:type="spellEnd"/>
+      <w:proofErr w:type="gramEnd"/>
+      <w:r>
+        <w:rPr>
+          <w:rFonts w:ascii="Courier New" w:hAnsi="Courier New" w:cs="Courier New"/>
+          <w:color w:val="385623" w:themeColor="accent6" w:themeShade="80"/>
+          <w:sz w:val="20"/>
+          <w:szCs w:val="20"/>
+        </w:rPr>
+        <w:t>('</w:t>
+      </w:r>
+      <w:proofErr w:type="spellStart"/>
+      <w:r>
+        <w:rPr>
+          <w:rFonts w:ascii="Courier New" w:hAnsi="Courier New" w:cs="Courier New"/>
+          <w:color w:val="385623" w:themeColor="accent6" w:themeShade="80"/>
+          <w:sz w:val="20"/>
+          <w:szCs w:val="20"/>
+        </w:rPr>
+        <w:t>fhir_version</w:t>
+      </w:r>
+      <w:proofErr w:type="spellEnd"/>
+      <w:r>
+        <w:rPr>
+          <w:rFonts w:ascii="Courier New" w:hAnsi="Courier New" w:cs="Courier New"/>
+          <w:color w:val="385623" w:themeColor="accent6" w:themeShade="80"/>
+          <w:sz w:val="20"/>
+          <w:szCs w:val="20"/>
+        </w:rPr>
+        <w:t>')"</w:t>
+      </w:r>
+    </w:p>
+    <w:p>
+      <w:pPr>
+        <w:pStyle w:val="NoSpacing"/>
+        <w:rPr>
+          <w:rFonts w:ascii="Courier New" w:hAnsi="Courier New" w:cs="Courier New"/>
+          <w:color w:val="385623" w:themeColor="accent6" w:themeShade="80"/>
+          <w:sz w:val="20"/>
+          <w:szCs w:val="20"/>
+        </w:rPr>
+      </w:pPr>
+      <w:r>
+        <w:rPr>
+          <w:rFonts w:ascii="Courier New" w:hAnsi="Courier New" w:cs="Courier New"/>
+          <w:color w:val="385623" w:themeColor="accent6" w:themeShade="80"/>
+          <w:sz w:val="20"/>
+          <w:szCs w:val="20"/>
+        </w:rPr>
+        <w:t>}</w:t>
+      </w:r>
+    </w:p>
+    <w:p/>
+    <w:p>
+      <w:pPr>
+        <w:rPr>
+          <w:rFonts w:ascii="Courier New" w:hAnsi="Courier New" w:cs="Courier New"/>
+          <w:b/>
+          <w:bCs/>
+          <w:sz w:val="20"/>
+          <w:szCs w:val="20"/>
+          <w:u w:val="single"/>
+        </w:rPr>
+      </w:pPr>
+      <w:r>
+        <w:rPr>
+          <w:rFonts w:ascii="Courier New" w:hAnsi="Courier New" w:cs="Courier New"/>
+          <w:b/>
+          <w:bCs/>
+          <w:sz w:val="20"/>
+          <w:szCs w:val="20"/>
+          <w:u w:val="single"/>
+        </w:rPr>
+        <w:t>Postman:</w:t>
+      </w:r>
+    </w:p>
+    <w:p>
       <w:r>
         <w:rPr>
           <w:noProof/>
         </w:rPr>
         <w:drawing>
-          <wp:inline distT="0" distB="0" distL="0" distR="0" wp14:anchorId="31417395" wp14:editId="6CE0702A">
-            <wp:extent cx="5731510" cy="3369945"/>
-            <wp:effectExtent l="0" t="0" r="2540" b="1905"/>
-            <wp:docPr id="4" name="Picture 4"/>
+          <wp:inline distT="0" distB="0" distL="0" distR="0" wp14:anchorId="7C8BB7F4" wp14:editId="6047254F">
+            <wp:extent cx="5731510" cy="2902585"/>
+            <wp:effectExtent l="0" t="0" r="2540" b="0"/>
+            <wp:docPr id="5" name="Picture 5"/>
             <wp:cNvGraphicFramePr>
               <a:graphicFrameLocks xmlns:a="http://schemas.openxmlformats.org/drawingml/2006/main" noChangeAspect="1"/>
             </wp:cNvGraphicFramePr>
@@ -163,7 +329,7 @@
                   <pic:spPr>
                     <a:xfrm>
                       <a:off x="0" y="0"/>
-                      <a:ext cx="5731510" cy="3369945"/>
+                      <a:ext cx="5731510" cy="2902585"/>
                     </a:xfrm>
                     <a:prstGeom prst="rect">
                       <a:avLst/>
@@ -177,6 +343,7 @@
       </w:r>
     </w:p>
     <w:p/>
+    <w:p/>
     <w:p>
       <w:r>
         <w:t>Lambda:</w:t>
@@ -201,32 +368,10 @@
             <w:szCs w:val="18"/>
             <w:shd w:val="clear" w:color="auto" w:fill="FAFAFA"/>
           </w:rPr>
-          <w:t>https://</w:t>
-        </w:r>
-        <w:r>
-          <w:rPr>
-            <w:rStyle w:val="Hyperlink"/>
-            <w:rFonts w:ascii="Helvetica" w:hAnsi="Helvetica" w:cs="Helvetica"/>
-            <w:sz w:val="18"/>
-            <w:szCs w:val="18"/>
-            <w:shd w:val="clear" w:color="auto" w:fill="FAFAFA"/>
-          </w:rPr>
-          <w:t>xxxxxxx</w:t>
-        </w:r>
-        <w:r>
-          <w:rPr>
-            <w:rStyle w:val="Hyperlink"/>
-            <w:rFonts w:ascii="Helvetica" w:hAnsi="Helvetica" w:cs="Helvetica"/>
-            <w:sz w:val="18"/>
-            <w:szCs w:val="18"/>
-            <w:shd w:val="clear" w:color="auto" w:fill="FAFAFA"/>
-          </w:rPr>
-          <w:t>.execute-api.ap-southeast-1.amazonaws.com/dev/fhir-resource?fhir_version=1234</w:t>
+          <w:t>https://xxxxxxx.execute-api.ap-southeast-1.amazonaws.com/dev/fhir_resource?fhir_version='stu2</w:t>
         </w:r>
       </w:hyperlink>
-    </w:p>
-    <w:p>
-      <w:pPr>
+      <w:r>
         <w:rPr>
           <w:rFonts w:ascii="Helvetica" w:hAnsi="Helvetica" w:cs="Helvetica"/>
           <w:color w:val="505050"/>
@@ -234,35 +379,77 @@
           <w:szCs w:val="18"/>
           <w:shd w:val="clear" w:color="auto" w:fill="FAFAFA"/>
         </w:rPr>
-      </w:pPr>
-    </w:p>
-    <w:p>
-      <w:pPr>
-        <w:pStyle w:val="NoSpacing"/>
-        <w:rPr>
-          <w:rFonts w:ascii="Courier New" w:hAnsi="Courier New" w:cs="Courier New"/>
-          <w:sz w:val="20"/>
-          <w:szCs w:val="20"/>
-        </w:rPr>
-      </w:pPr>
-      <w:r>
-        <w:rPr>
-          <w:rFonts w:ascii="Courier New" w:hAnsi="Courier New" w:cs="Courier New"/>
-          <w:sz w:val="20"/>
-          <w:szCs w:val="20"/>
-        </w:rPr>
-        <w:t xml:space="preserve">import </w:t>
-      </w:r>
-      <w:proofErr w:type="spellStart"/>
-      <w:r>
-        <w:rPr>
-          <w:rFonts w:ascii="Courier New" w:hAnsi="Courier New" w:cs="Courier New"/>
-          <w:sz w:val="20"/>
-          <w:szCs w:val="20"/>
-        </w:rPr>
-        <w:t>os</w:t>
-      </w:r>
-      <w:proofErr w:type="spellEnd"/>
+        <w:t>'</w:t>
+      </w:r>
+    </w:p>
+    <w:p>
+      <w:pPr>
+        <w:rPr>
+          <w:rFonts w:ascii="Helvetica" w:hAnsi="Helvetica" w:cs="Helvetica"/>
+          <w:color w:val="505050"/>
+          <w:sz w:val="18"/>
+          <w:szCs w:val="18"/>
+          <w:shd w:val="clear" w:color="auto" w:fill="FAFAFA"/>
+        </w:rPr>
+      </w:pPr>
+      <w:r>
+        <w:rPr>
+          <w:rFonts w:ascii="Helvetica" w:hAnsi="Helvetica" w:cs="Helvetica"/>
+          <w:color w:val="505050"/>
+          <w:sz w:val="18"/>
+          <w:szCs w:val="18"/>
+          <w:shd w:val="clear" w:color="auto" w:fill="FAFAFA"/>
+        </w:rPr>
+        <w:t>https://xxxxxxx.execute-api.ap-southeast-1.amazonaws.com/dev/fhir_resource?fhir_version='stu</w:t>
+      </w:r>
+      <w:r>
+        <w:rPr>
+          <w:rFonts w:ascii="Helvetica" w:hAnsi="Helvetica" w:cs="Helvetica"/>
+          <w:color w:val="505050"/>
+          <w:sz w:val="18"/>
+          <w:szCs w:val="18"/>
+          <w:shd w:val="clear" w:color="auto" w:fill="FAFAFA"/>
+        </w:rPr>
+        <w:t>3</w:t>
+      </w:r>
+      <w:r>
+        <w:rPr>
+          <w:rFonts w:ascii="Helvetica" w:hAnsi="Helvetica" w:cs="Helvetica"/>
+          <w:color w:val="505050"/>
+          <w:sz w:val="18"/>
+          <w:szCs w:val="18"/>
+          <w:shd w:val="clear" w:color="auto" w:fill="FAFAFA"/>
+        </w:rPr>
+        <w:t>'</w:t>
+      </w:r>
+    </w:p>
+    <w:p>
+      <w:pPr>
+        <w:pStyle w:val="NoSpacing"/>
+        <w:rPr>
+          <w:rFonts w:ascii="Courier New" w:hAnsi="Courier New" w:cs="Courier New"/>
+          <w:sz w:val="20"/>
+          <w:szCs w:val="20"/>
+        </w:rPr>
+      </w:pPr>
+    </w:p>
+    <w:p>
+      <w:pPr>
+        <w:pStyle w:val="NoSpacing"/>
+        <w:rPr>
+          <w:rFonts w:ascii="Courier New" w:hAnsi="Courier New" w:cs="Courier New"/>
+          <w:sz w:val="20"/>
+          <w:szCs w:val="20"/>
+        </w:rPr>
+      </w:pPr>
+      <w:r>
+        <w:rPr>
+          <w:rFonts w:ascii="Courier New" w:hAnsi="Courier New" w:cs="Courier New"/>
+          <w:sz w:val="20"/>
+          <w:szCs w:val="20"/>
+        </w:rPr>
+        <w:t>import json</w:t>
+      </w:r>
     </w:p>
     <w:p>
       <w:pPr>
@@ -501,7 +688,7 @@
           <w:sz w:val="20"/>
           <w:szCs w:val="20"/>
         </w:rPr>
-        <w:t xml:space="preserve">    logger.info(event['</w:t>
+        <w:t xml:space="preserve">    </w:t>
       </w:r>
       <w:proofErr w:type="spellStart"/>
       <w:r>
@@ -519,27 +706,239 @@
           <w:sz w:val="20"/>
           <w:szCs w:val="20"/>
         </w:rPr>
-        <w:t>'])</w:t>
-      </w:r>
-    </w:p>
-    <w:p>
-      <w:pPr>
-        <w:pStyle w:val="NoSpacing"/>
-        <w:rPr>
-          <w:rFonts w:ascii="Courier New" w:hAnsi="Courier New" w:cs="Courier New"/>
-          <w:sz w:val="20"/>
-          <w:szCs w:val="20"/>
-        </w:rPr>
-      </w:pPr>
-      <w:r>
-        <w:rPr>
-          <w:rFonts w:ascii="Courier New" w:hAnsi="Courier New" w:cs="Courier New"/>
-          <w:sz w:val="20"/>
-          <w:szCs w:val="20"/>
-        </w:rPr>
-        <w:t xml:space="preserve">    return 'api-parsed-successfully'</w:t>
-      </w:r>
-    </w:p>
+        <w:t>=event['</w:t>
+      </w:r>
+      <w:proofErr w:type="spellStart"/>
+      <w:r>
+        <w:rPr>
+          <w:rFonts w:ascii="Courier New" w:hAnsi="Courier New" w:cs="Courier New"/>
+          <w:sz w:val="20"/>
+          <w:szCs w:val="20"/>
+        </w:rPr>
+        <w:t>fhir_version</w:t>
+      </w:r>
+      <w:proofErr w:type="spellEnd"/>
+      <w:r>
+        <w:rPr>
+          <w:rFonts w:ascii="Courier New" w:hAnsi="Courier New" w:cs="Courier New"/>
+          <w:sz w:val="20"/>
+          <w:szCs w:val="20"/>
+        </w:rPr>
+        <w:t>']</w:t>
+      </w:r>
+    </w:p>
+    <w:p>
+      <w:pPr>
+        <w:pStyle w:val="NoSpacing"/>
+        <w:rPr>
+          <w:rFonts w:ascii="Courier New" w:hAnsi="Courier New" w:cs="Courier New"/>
+          <w:sz w:val="20"/>
+          <w:szCs w:val="20"/>
+        </w:rPr>
+      </w:pPr>
+      <w:r>
+        <w:rPr>
+          <w:rFonts w:ascii="Courier New" w:hAnsi="Courier New" w:cs="Courier New"/>
+          <w:sz w:val="20"/>
+          <w:szCs w:val="20"/>
+        </w:rPr>
+        <w:t xml:space="preserve">    </w:t>
+      </w:r>
+      <w:proofErr w:type="gramStart"/>
+      <w:r>
+        <w:rPr>
+          <w:rFonts w:ascii="Courier New" w:hAnsi="Courier New" w:cs="Courier New"/>
+          <w:sz w:val="20"/>
+          <w:szCs w:val="20"/>
+        </w:rPr>
+        <w:t>logger.info(</w:t>
+      </w:r>
+      <w:proofErr w:type="gramEnd"/>
+      <w:r>
+        <w:rPr>
+          <w:rFonts w:ascii="Courier New" w:hAnsi="Courier New" w:cs="Courier New"/>
+          <w:sz w:val="20"/>
+          <w:szCs w:val="20"/>
+        </w:rPr>
+        <w:t xml:space="preserve">'## </w:t>
+      </w:r>
+      <w:proofErr w:type="spellStart"/>
+      <w:r>
+        <w:rPr>
+          <w:rFonts w:ascii="Courier New" w:hAnsi="Courier New" w:cs="Courier New"/>
+          <w:sz w:val="20"/>
+          <w:szCs w:val="20"/>
+        </w:rPr>
+        <w:t>fhir_version</w:t>
+      </w:r>
+      <w:proofErr w:type="spellEnd"/>
+      <w:r>
+        <w:rPr>
+          <w:rFonts w:ascii="Courier New" w:hAnsi="Courier New" w:cs="Courier New"/>
+          <w:sz w:val="20"/>
+          <w:szCs w:val="20"/>
+        </w:rPr>
+        <w:t>:')</w:t>
+      </w:r>
+    </w:p>
+    <w:p>
+      <w:pPr>
+        <w:pStyle w:val="NoSpacing"/>
+        <w:rPr>
+          <w:rFonts w:ascii="Courier New" w:hAnsi="Courier New" w:cs="Courier New"/>
+          <w:sz w:val="20"/>
+          <w:szCs w:val="20"/>
+        </w:rPr>
+      </w:pPr>
+      <w:r>
+        <w:rPr>
+          <w:rFonts w:ascii="Courier New" w:hAnsi="Courier New" w:cs="Courier New"/>
+          <w:sz w:val="20"/>
+          <w:szCs w:val="20"/>
+        </w:rPr>
+        <w:t xml:space="preserve">    logger.info(</w:t>
+      </w:r>
+      <w:proofErr w:type="spellStart"/>
+      <w:r>
+        <w:rPr>
+          <w:rFonts w:ascii="Courier New" w:hAnsi="Courier New" w:cs="Courier New"/>
+          <w:sz w:val="20"/>
+          <w:szCs w:val="20"/>
+        </w:rPr>
+        <w:t>fhir_version</w:t>
+      </w:r>
+      <w:proofErr w:type="spellEnd"/>
+      <w:r>
+        <w:rPr>
+          <w:rFonts w:ascii="Courier New" w:hAnsi="Courier New" w:cs="Courier New"/>
+          <w:sz w:val="20"/>
+          <w:szCs w:val="20"/>
+        </w:rPr>
+        <w:t>)</w:t>
+      </w:r>
+    </w:p>
+    <w:p>
+      <w:pPr>
+        <w:pStyle w:val="NoSpacing"/>
+        <w:rPr>
+          <w:rFonts w:ascii="Courier New" w:hAnsi="Courier New" w:cs="Courier New"/>
+          <w:sz w:val="20"/>
+          <w:szCs w:val="20"/>
+        </w:rPr>
+      </w:pPr>
+      <w:r>
+        <w:rPr>
+          <w:rFonts w:ascii="Courier New" w:hAnsi="Courier New" w:cs="Courier New"/>
+          <w:sz w:val="20"/>
+          <w:szCs w:val="20"/>
+        </w:rPr>
+        <w:t xml:space="preserve">    return {</w:t>
+      </w:r>
+    </w:p>
+    <w:p>
+      <w:pPr>
+        <w:pStyle w:val="NoSpacing"/>
+        <w:rPr>
+          <w:rFonts w:ascii="Courier New" w:hAnsi="Courier New" w:cs="Courier New"/>
+          <w:sz w:val="20"/>
+          <w:szCs w:val="20"/>
+        </w:rPr>
+      </w:pPr>
+      <w:r>
+        <w:rPr>
+          <w:rFonts w:ascii="Courier New" w:hAnsi="Courier New" w:cs="Courier New"/>
+          <w:sz w:val="20"/>
+          <w:szCs w:val="20"/>
+        </w:rPr>
+        <w:t xml:space="preserve">        '</w:t>
+      </w:r>
+      <w:proofErr w:type="spellStart"/>
+      <w:r>
+        <w:rPr>
+          <w:rFonts w:ascii="Courier New" w:hAnsi="Courier New" w:cs="Courier New"/>
+          <w:sz w:val="20"/>
+          <w:szCs w:val="20"/>
+        </w:rPr>
+        <w:t>statusCode</w:t>
+      </w:r>
+      <w:proofErr w:type="spellEnd"/>
+      <w:r>
+        <w:rPr>
+          <w:rFonts w:ascii="Courier New" w:hAnsi="Courier New" w:cs="Courier New"/>
+          <w:sz w:val="20"/>
+          <w:szCs w:val="20"/>
+        </w:rPr>
+        <w:t>': 200,</w:t>
+      </w:r>
+    </w:p>
+    <w:p>
+      <w:pPr>
+        <w:pStyle w:val="NoSpacing"/>
+        <w:rPr>
+          <w:rFonts w:ascii="Courier New" w:hAnsi="Courier New" w:cs="Courier New"/>
+          <w:sz w:val="20"/>
+          <w:szCs w:val="20"/>
+        </w:rPr>
+      </w:pPr>
+      <w:r>
+        <w:rPr>
+          <w:rFonts w:ascii="Courier New" w:hAnsi="Courier New" w:cs="Courier New"/>
+          <w:sz w:val="20"/>
+          <w:szCs w:val="20"/>
+        </w:rPr>
+        <w:t xml:space="preserve">        'body': </w:t>
+      </w:r>
+      <w:proofErr w:type="spellStart"/>
+      <w:proofErr w:type="gramStart"/>
+      <w:r>
+        <w:rPr>
+          <w:rFonts w:ascii="Courier New" w:hAnsi="Courier New" w:cs="Courier New"/>
+          <w:sz w:val="20"/>
+          <w:szCs w:val="20"/>
+        </w:rPr>
+        <w:t>json.dumps</w:t>
+      </w:r>
+      <w:proofErr w:type="spellEnd"/>
+      <w:proofErr w:type="gramEnd"/>
+      <w:r>
+        <w:rPr>
+          <w:rFonts w:ascii="Courier New" w:hAnsi="Courier New" w:cs="Courier New"/>
+          <w:sz w:val="20"/>
+          <w:szCs w:val="20"/>
+        </w:rPr>
+        <w:t>('api-parsed-successfully!')</w:t>
+      </w:r>
+    </w:p>
+    <w:p>
+      <w:pPr>
+        <w:pStyle w:val="NoSpacing"/>
+        <w:rPr>
+          <w:rFonts w:ascii="Courier New" w:hAnsi="Courier New" w:cs="Courier New"/>
+          <w:sz w:val="20"/>
+          <w:szCs w:val="20"/>
+        </w:rPr>
+      </w:pPr>
+      <w:r>
+        <w:rPr>
+          <w:rFonts w:ascii="Courier New" w:hAnsi="Courier New" w:cs="Courier New"/>
+          <w:sz w:val="20"/>
+          <w:szCs w:val="20"/>
+        </w:rPr>
+        <w:t xml:space="preserve">    }</w:t>
+      </w:r>
+    </w:p>
+    <w:p>
+      <w:pPr>
+        <w:pStyle w:val="NoSpacing"/>
+        <w:rPr>
+          <w:rFonts w:ascii="Courier New" w:hAnsi="Courier New" w:cs="Courier New"/>
+          <w:sz w:val="20"/>
+          <w:szCs w:val="20"/>
+        </w:rPr>
+      </w:pPr>
+    </w:p>
+    <w:p/>
+    <w:p/>
     <w:p/>
     <w:p>
       <w:pPr>
@@ -553,193 +952,236 @@
           <w:b/>
           <w:bCs/>
         </w:rPr>
+        <w:lastRenderedPageBreak/>
         <w:t>Cloud watch logs:</w:t>
       </w:r>
     </w:p>
     <w:p>
       <w:pPr>
-        <w:pStyle w:val="PlainText"/>
-        <w:rPr>
-          <w:rFonts w:ascii="Courier New" w:hAnsi="Courier New" w:cs="Courier New"/>
+        <w:pStyle w:val="NoSpacing"/>
+        <w:rPr>
+          <w:rFonts w:ascii="Courier New" w:hAnsi="Courier New" w:cs="Courier New"/>
+          <w:sz w:val="20"/>
+          <w:szCs w:val="20"/>
+        </w:rPr>
+      </w:pPr>
+      <w:r>
+        <w:rPr>
+          <w:rFonts w:ascii="Courier New" w:hAnsi="Courier New" w:cs="Courier New"/>
+          <w:sz w:val="20"/>
+          <w:szCs w:val="20"/>
           <w:highlight w:val="yellow"/>
         </w:rPr>
-      </w:pPr>
-      <w:r>
-        <w:rPr>
-          <w:rFonts w:ascii="Courier New" w:hAnsi="Courier New" w:cs="Courier New"/>
+        <w:t>https://xxxxxxx.execute-api.ap-southeast-1.amazonaws.com/dev/fhir_resource?fhir_version='stu2'</w:t>
+      </w:r>
+    </w:p>
+    <w:p>
+      <w:pPr>
+        <w:pStyle w:val="NoSpacing"/>
+        <w:rPr>
+          <w:rFonts w:ascii="Courier New" w:hAnsi="Courier New" w:cs="Courier New"/>
+          <w:sz w:val="20"/>
+          <w:szCs w:val="20"/>
+        </w:rPr>
+      </w:pPr>
+      <w:r>
+        <w:rPr>
+          <w:rFonts w:ascii="Courier New" w:hAnsi="Courier New" w:cs="Courier New"/>
+          <w:sz w:val="20"/>
+          <w:szCs w:val="20"/>
+        </w:rPr>
+        <w:t>2020-09-05T15:20:21.183+05:30</w:t>
+      </w:r>
+      <w:r>
+        <w:rPr>
+          <w:rFonts w:ascii="Courier New" w:hAnsi="Courier New" w:cs="Courier New"/>
+          <w:sz w:val="20"/>
+          <w:szCs w:val="20"/>
+        </w:rPr>
+        <w:tab/>
+        <w:t xml:space="preserve">START </w:t>
+      </w:r>
+      <w:proofErr w:type="spellStart"/>
+      <w:r>
+        <w:rPr>
+          <w:rFonts w:ascii="Courier New" w:hAnsi="Courier New" w:cs="Courier New"/>
+          <w:sz w:val="20"/>
+          <w:szCs w:val="20"/>
+        </w:rPr>
+        <w:t>RequestId</w:t>
+      </w:r>
+      <w:proofErr w:type="spellEnd"/>
+      <w:r>
+        <w:rPr>
+          <w:rFonts w:ascii="Courier New" w:hAnsi="Courier New" w:cs="Courier New"/>
+          <w:sz w:val="20"/>
+          <w:szCs w:val="20"/>
+        </w:rPr>
+        <w:t>: 87335cc3-1035-41bf-a146-8de1abf9cb97 Version: $LATEST</w:t>
+      </w:r>
+    </w:p>
+    <w:p>
+      <w:pPr>
+        <w:pStyle w:val="NoSpacing"/>
+        <w:rPr>
+          <w:rFonts w:ascii="Courier New" w:hAnsi="Courier New" w:cs="Courier New"/>
+          <w:sz w:val="20"/>
+          <w:szCs w:val="20"/>
+        </w:rPr>
+      </w:pPr>
+      <w:r>
+        <w:rPr>
+          <w:rFonts w:ascii="Courier New" w:hAnsi="Courier New" w:cs="Courier New"/>
+          <w:sz w:val="20"/>
+          <w:szCs w:val="20"/>
+        </w:rPr>
+        <w:t>2020-09-05T15:20:21.183+05:30</w:t>
+      </w:r>
+      <w:r>
+        <w:rPr>
+          <w:rFonts w:ascii="Courier New" w:hAnsi="Courier New" w:cs="Courier New"/>
+          <w:sz w:val="20"/>
+          <w:szCs w:val="20"/>
+        </w:rPr>
+        <w:tab/>
+        <w:t>[INFO] 2020-09-05T09:50:21.183Z 87335cc3-1035-41bf-a146-8de1abf9cb97 ## EVENT</w:t>
+      </w:r>
+    </w:p>
+    <w:p>
+      <w:pPr>
+        <w:pStyle w:val="NoSpacing"/>
+        <w:rPr>
+          <w:rFonts w:ascii="Courier New" w:hAnsi="Courier New" w:cs="Courier New"/>
+          <w:sz w:val="20"/>
+          <w:szCs w:val="20"/>
+        </w:rPr>
+      </w:pPr>
+      <w:r>
+        <w:rPr>
+          <w:rFonts w:ascii="Courier New" w:hAnsi="Courier New" w:cs="Courier New"/>
+          <w:sz w:val="20"/>
+          <w:szCs w:val="20"/>
+        </w:rPr>
+        <w:t>2020-09-05T15:20:21.183+05:30</w:t>
+      </w:r>
+      <w:r>
+        <w:rPr>
+          <w:rFonts w:ascii="Courier New" w:hAnsi="Courier New" w:cs="Courier New"/>
+          <w:sz w:val="20"/>
+          <w:szCs w:val="20"/>
+        </w:rPr>
+        <w:tab/>
+        <w:t>[INFO] 2020-09-05T09:50:21.183Z 87335cc3-1035-41bf-a146-8de1abf9cb97 ## QUERY STRING PARAMS</w:t>
+      </w:r>
+    </w:p>
+    <w:p>
+      <w:pPr>
+        <w:pStyle w:val="NoSpacing"/>
+        <w:rPr>
+          <w:rFonts w:ascii="Courier New" w:hAnsi="Courier New" w:cs="Courier New"/>
+          <w:sz w:val="20"/>
+          <w:szCs w:val="20"/>
           <w:highlight w:val="yellow"/>
         </w:rPr>
-        <w:t xml:space="preserve">2020-09-05T13:08:19.770+05:30 START </w:t>
+      </w:pPr>
+      <w:r>
+        <w:rPr>
+          <w:rFonts w:ascii="Courier New" w:hAnsi="Courier New" w:cs="Courier New"/>
+          <w:sz w:val="20"/>
+          <w:szCs w:val="20"/>
+        </w:rPr>
+        <w:t>2020-09-05T15:20:21.183+05:30</w:t>
+      </w:r>
+      <w:r>
+        <w:rPr>
+          <w:rFonts w:ascii="Courier New" w:hAnsi="Courier New" w:cs="Courier New"/>
+          <w:sz w:val="20"/>
+          <w:szCs w:val="20"/>
+        </w:rPr>
+        <w:tab/>
+        <w:t>[INFO] 2020-09-05T09:50:21.183Z 87335cc3-</w:t>
+      </w:r>
+      <w:r>
+        <w:rPr>
+          <w:rFonts w:ascii="Courier New" w:hAnsi="Courier New" w:cs="Courier New"/>
+          <w:sz w:val="20"/>
+          <w:szCs w:val="20"/>
+          <w:highlight w:val="yellow"/>
+        </w:rPr>
+        <w:t xml:space="preserve">1035-41bf-a146-8de1abf9cb97 ## </w:t>
       </w:r>
       <w:proofErr w:type="spellStart"/>
       <w:r>
         <w:rPr>
           <w:rFonts w:ascii="Courier New" w:hAnsi="Courier New" w:cs="Courier New"/>
+          <w:sz w:val="20"/>
+          <w:szCs w:val="20"/>
           <w:highlight w:val="yellow"/>
         </w:rPr>
-        <w:t>RequestId</w:t>
+        <w:t>fhir_version</w:t>
       </w:r>
       <w:proofErr w:type="spellEnd"/>
       <w:r>
         <w:rPr>
           <w:rFonts w:ascii="Courier New" w:hAnsi="Courier New" w:cs="Courier New"/>
+          <w:sz w:val="20"/>
+          <w:szCs w:val="20"/>
           <w:highlight w:val="yellow"/>
         </w:rPr>
-        <w:t>: 84f06d25-8665-4dad-8a94-4cdc46232572 Version: $LATEST</w:t>
-      </w:r>
-    </w:p>
-    <w:p>
-      <w:pPr>
-        <w:pStyle w:val="PlainText"/>
-        <w:rPr>
-          <w:rFonts w:ascii="Courier New" w:hAnsi="Courier New" w:cs="Courier New"/>
+        <w:t>:</w:t>
+      </w:r>
+    </w:p>
+    <w:p>
+      <w:pPr>
+        <w:pStyle w:val="NoSpacing"/>
+        <w:rPr>
+          <w:rFonts w:ascii="Courier New" w:hAnsi="Courier New" w:cs="Courier New"/>
+          <w:sz w:val="20"/>
+          <w:szCs w:val="20"/>
+        </w:rPr>
+      </w:pPr>
+      <w:r>
+        <w:rPr>
+          <w:rFonts w:ascii="Courier New" w:hAnsi="Courier New" w:cs="Courier New"/>
+          <w:sz w:val="20"/>
+          <w:szCs w:val="20"/>
           <w:highlight w:val="yellow"/>
         </w:rPr>
-      </w:pPr>
-      <w:r>
-        <w:rPr>
-          <w:rFonts w:ascii="Courier New" w:hAnsi="Courier New" w:cs="Courier New"/>
+        <w:t>2020-09-05T15:20:21.183+05:30</w:t>
+      </w:r>
+      <w:r>
+        <w:rPr>
+          <w:rFonts w:ascii="Courier New" w:hAnsi="Courier New" w:cs="Courier New"/>
+          <w:sz w:val="20"/>
+          <w:szCs w:val="20"/>
           <w:highlight w:val="yellow"/>
         </w:rPr>
-        <w:t>2020-09-05T13:08:19.770+05:30</w:t>
-      </w:r>
-      <w:r>
-        <w:rPr>
-          <w:rFonts w:ascii="Courier New" w:hAnsi="Courier New" w:cs="Courier New"/>
-          <w:highlight w:val="yellow"/>
-        </w:rPr>
         <w:tab/>
-        <w:t>[INFO] 2020-09-05T07:38:19.770Z 84f06d25-8665-4dad-8a94-4cdc46232572 ## QUERY STRING PARAMS</w:t>
-      </w:r>
-    </w:p>
-    <w:p>
-      <w:pPr>
-        <w:pStyle w:val="PlainText"/>
-        <w:rPr>
-          <w:rFonts w:ascii="Courier New" w:hAnsi="Courier New" w:cs="Courier New"/>
-          <w:highlight w:val="yellow"/>
-        </w:rPr>
-      </w:pPr>
-      <w:r>
-        <w:rPr>
-          <w:rFonts w:ascii="Courier New" w:hAnsi="Courier New" w:cs="Courier New"/>
-          <w:highlight w:val="yellow"/>
-        </w:rPr>
-        <w:t>2020-09-05T13:08:19.770+05:30</w:t>
-      </w:r>
-      <w:r>
-        <w:rPr>
-          <w:rFonts w:ascii="Courier New" w:hAnsi="Courier New" w:cs="Courier New"/>
-          <w:highlight w:val="yellow"/>
-        </w:rPr>
-        <w:tab/>
-        <w:t>[INFO] 2020-09-05T07:38:19.770Z 84f06d25-8665-4dad-8a94-4cdc46232572 ##EVENT</w:t>
-      </w:r>
-    </w:p>
-    <w:p>
-      <w:pPr>
-        <w:pStyle w:val="PlainText"/>
-        <w:rPr>
-          <w:rFonts w:ascii="Courier New" w:hAnsi="Courier New" w:cs="Courier New"/>
-          <w:highlight w:val="yellow"/>
-        </w:rPr>
-      </w:pPr>
-      <w:r>
-        <w:rPr>
-          <w:rFonts w:ascii="Courier New" w:hAnsi="Courier New" w:cs="Courier New"/>
-          <w:highlight w:val="yellow"/>
-        </w:rPr>
-        <w:t>2020-09-05T13:08:19.771+05:30</w:t>
-      </w:r>
-      <w:r>
-        <w:rPr>
-          <w:rFonts w:ascii="Courier New" w:hAnsi="Courier New" w:cs="Courier New"/>
-          <w:highlight w:val="yellow"/>
-        </w:rPr>
-        <w:tab/>
-        <w:t>[INFO] 2020-09-05T07:38:19.770Z 84f06d25-8665-4dad-8a94-4cdc46232572 {</w:t>
-      </w:r>
-      <w:proofErr w:type="spellStart"/>
-      <w:r>
-        <w:rPr>
-          <w:rFonts w:ascii="Courier New" w:hAnsi="Courier New" w:cs="Courier New"/>
-          <w:highlight w:val="yellow"/>
-        </w:rPr>
-        <w:t>u'fhir_version</w:t>
-      </w:r>
-      <w:proofErr w:type="spellEnd"/>
-      <w:r>
-        <w:rPr>
-          <w:rFonts w:ascii="Courier New" w:hAnsi="Courier New" w:cs="Courier New"/>
-          <w:highlight w:val="yellow"/>
-        </w:rPr>
-        <w:t>': 1234}</w:t>
-      </w:r>
-    </w:p>
-    <w:p>
-      <w:pPr>
-        <w:pStyle w:val="PlainText"/>
-        <w:rPr>
-          <w:rFonts w:ascii="Courier New" w:hAnsi="Courier New" w:cs="Courier New"/>
-          <w:highlight w:val="yellow"/>
-        </w:rPr>
-      </w:pPr>
-      <w:r>
-        <w:rPr>
-          <w:rFonts w:ascii="Courier New" w:hAnsi="Courier New" w:cs="Courier New"/>
-          <w:highlight w:val="yellow"/>
-        </w:rPr>
-        <w:t>2020-09-05T13:08:19.771+05:30</w:t>
-      </w:r>
-      <w:r>
-        <w:rPr>
-          <w:rFonts w:ascii="Courier New" w:hAnsi="Courier New" w:cs="Courier New"/>
-          <w:highlight w:val="yellow"/>
-        </w:rPr>
-        <w:tab/>
-        <w:t>[INFO] 2020-09-05T07:38:19.771Z 84f06d25-8665-4dad-8a94-4cdc46232572 ##fhir_version</w:t>
-      </w:r>
-    </w:p>
-    <w:p>
-      <w:pPr>
-        <w:pStyle w:val="PlainText"/>
-        <w:rPr>
-          <w:rFonts w:ascii="Courier New" w:hAnsi="Courier New" w:cs="Courier New"/>
-        </w:rPr>
-      </w:pPr>
-      <w:r>
-        <w:rPr>
-          <w:rFonts w:ascii="Courier New" w:hAnsi="Courier New" w:cs="Courier New"/>
-          <w:highlight w:val="yellow"/>
-        </w:rPr>
-        <w:t>2020-09-05T13:08:19.771+05:30</w:t>
-      </w:r>
-      <w:r>
-        <w:rPr>
-          <w:rFonts w:ascii="Courier New" w:hAnsi="Courier New" w:cs="Courier New"/>
-          <w:highlight w:val="yellow"/>
-        </w:rPr>
-        <w:tab/>
-        <w:t>[INFO] 2020-09-05T07:38:19.771Z 84f06d25-8665-4dad-8a94-4cdc46232572 1234</w:t>
-      </w:r>
-    </w:p>
-    <w:p>
-      <w:pPr>
-        <w:pStyle w:val="PlainText"/>
-        <w:rPr>
-          <w:rFonts w:ascii="Courier New" w:hAnsi="Courier New" w:cs="Courier New"/>
-        </w:rPr>
-      </w:pPr>
-      <w:r>
-        <w:rPr>
-          <w:rFonts w:ascii="Courier New" w:hAnsi="Courier New" w:cs="Courier New"/>
-        </w:rPr>
-        <w:lastRenderedPageBreak/>
-        <w:t>2020-09-05T13:08:19.771+05:30</w:t>
-      </w:r>
-      <w:r>
-        <w:rPr>
-          <w:rFonts w:ascii="Courier New" w:hAnsi="Courier New" w:cs="Courier New"/>
+        <w:t>[INFO] 2020-09-05T09:50:21.183Z 87335cc3-1035-41bf-a146-8de1abf9cb97 'stu2'</w:t>
+      </w:r>
+    </w:p>
+    <w:p>
+      <w:pPr>
+        <w:pStyle w:val="NoSpacing"/>
+        <w:rPr>
+          <w:rFonts w:ascii="Courier New" w:hAnsi="Courier New" w:cs="Courier New"/>
+          <w:sz w:val="20"/>
+          <w:szCs w:val="20"/>
+        </w:rPr>
+      </w:pPr>
+      <w:r>
+        <w:rPr>
+          <w:rFonts w:ascii="Courier New" w:hAnsi="Courier New" w:cs="Courier New"/>
+          <w:sz w:val="20"/>
+          <w:szCs w:val="20"/>
+        </w:rPr>
+        <w:t>2020-09-05T15:20:21.184+05:30</w:t>
+      </w:r>
+      <w:r>
+        <w:rPr>
+          <w:rFonts w:ascii="Courier New" w:hAnsi="Courier New" w:cs="Courier New"/>
+          <w:sz w:val="20"/>
+          <w:szCs w:val="20"/>
         </w:rPr>
         <w:tab/>
         <w:t xml:space="preserve">END </w:t>
@@ -748,6 +1190,8 @@
       <w:r>
         <w:rPr>
           <w:rFonts w:ascii="Courier New" w:hAnsi="Courier New" w:cs="Courier New"/>
+          <w:sz w:val="20"/>
+          <w:szCs w:val="20"/>
         </w:rPr>
         <w:t>RequestId</w:t>
       </w:r>
@@ -755,26 +1199,34 @@
       <w:r>
         <w:rPr>
           <w:rFonts w:ascii="Courier New" w:hAnsi="Courier New" w:cs="Courier New"/>
-        </w:rPr>
-        <w:t>: 84f06d25-8665-4dad-8a94-4cdc46232572</w:t>
-      </w:r>
-    </w:p>
-    <w:p>
-      <w:pPr>
-        <w:pStyle w:val="PlainText"/>
-        <w:rPr>
-          <w:rFonts w:ascii="Courier New" w:hAnsi="Courier New" w:cs="Courier New"/>
-        </w:rPr>
-      </w:pPr>
-      <w:r>
-        <w:rPr>
-          <w:rFonts w:ascii="Courier New" w:hAnsi="Courier New" w:cs="Courier New"/>
-        </w:rPr>
-        <w:t>2020-09-05T13:08:19.771+05:30</w:t>
-      </w:r>
-      <w:r>
-        <w:rPr>
-          <w:rFonts w:ascii="Courier New" w:hAnsi="Courier New" w:cs="Courier New"/>
+          <w:sz w:val="20"/>
+          <w:szCs w:val="20"/>
+        </w:rPr>
+        <w:t>: 87335cc3-1035-41bf-a146-8de1abf9cb97</w:t>
+      </w:r>
+    </w:p>
+    <w:p>
+      <w:pPr>
+        <w:pStyle w:val="NoSpacing"/>
+        <w:rPr>
+          <w:rFonts w:ascii="Courier New" w:hAnsi="Courier New" w:cs="Courier New"/>
+          <w:sz w:val="20"/>
+          <w:szCs w:val="20"/>
+        </w:rPr>
+      </w:pPr>
+      <w:r>
+        <w:rPr>
+          <w:rFonts w:ascii="Courier New" w:hAnsi="Courier New" w:cs="Courier New"/>
+          <w:sz w:val="20"/>
+          <w:szCs w:val="20"/>
+        </w:rPr>
+        <w:t>2020-09-05T15:20:21.184+05:30</w:t>
+      </w:r>
+      <w:r>
+        <w:rPr>
+          <w:rFonts w:ascii="Courier New" w:hAnsi="Courier New" w:cs="Courier New"/>
+          <w:sz w:val="20"/>
+          <w:szCs w:val="20"/>
         </w:rPr>
         <w:tab/>
         <w:t xml:space="preserve">REPORT </w:t>
@@ -783,6 +1235,8 @@
       <w:r>
         <w:rPr>
           <w:rFonts w:ascii="Courier New" w:hAnsi="Courier New" w:cs="Courier New"/>
+          <w:sz w:val="20"/>
+          <w:szCs w:val="20"/>
         </w:rPr>
         <w:t>RequestId</w:t>
       </w:r>
@@ -790,13 +1244,17 @@
       <w:r>
         <w:rPr>
           <w:rFonts w:ascii="Courier New" w:hAnsi="Courier New" w:cs="Courier New"/>
-        </w:rPr>
-        <w:t xml:space="preserve">: 84f06d25-8665-4dad-8a94-4cdc46232572 Duration: 0.63 </w:t>
+          <w:sz w:val="20"/>
+          <w:szCs w:val="20"/>
+        </w:rPr>
+        <w:t xml:space="preserve">: 87335cc3-1035-41bf-a146-8de1abf9cb97 Duration: 0.57 </w:t>
       </w:r>
       <w:proofErr w:type="spellStart"/>
       <w:r>
         <w:rPr>
           <w:rFonts w:ascii="Courier New" w:hAnsi="Courier New" w:cs="Courier New"/>
+          <w:sz w:val="20"/>
+          <w:szCs w:val="20"/>
         </w:rPr>
         <w:t>ms</w:t>
       </w:r>
@@ -804,6 +1262,8 @@
       <w:r>
         <w:rPr>
           <w:rFonts w:ascii="Courier New" w:hAnsi="Courier New" w:cs="Courier New"/>
+          <w:sz w:val="20"/>
+          <w:szCs w:val="20"/>
         </w:rPr>
         <w:t xml:space="preserve"> Billed Duration: 100 </w:t>
       </w:r>
@@ -811,6 +1271,8 @@
       <w:r>
         <w:rPr>
           <w:rFonts w:ascii="Courier New" w:hAnsi="Courier New" w:cs="Courier New"/>
+          <w:sz w:val="20"/>
+          <w:szCs w:val="20"/>
         </w:rPr>
         <w:t>ms</w:t>
       </w:r>
@@ -818,188 +1280,191 @@
       <w:r>
         <w:rPr>
           <w:rFonts w:ascii="Courier New" w:hAnsi="Courier New" w:cs="Courier New"/>
-        </w:rPr>
-        <w:t xml:space="preserve"> Memory Size: 128 MB Max Memory Used: 53 MB Init Duration: 163.69 </w:t>
+          <w:sz w:val="20"/>
+          <w:szCs w:val="20"/>
+        </w:rPr>
+        <w:t xml:space="preserve"> Memory Size: 128 MB Max Memory Used</w:t>
+      </w:r>
+    </w:p>
+    <w:p>
+      <w:pPr>
+        <w:pStyle w:val="NoSpacing"/>
+        <w:rPr>
+          <w:rFonts w:ascii="Courier New" w:hAnsi="Courier New" w:cs="Courier New"/>
+          <w:sz w:val="20"/>
+          <w:szCs w:val="20"/>
+        </w:rPr>
+      </w:pPr>
+    </w:p>
+    <w:p>
+      <w:pPr>
+        <w:pStyle w:val="NoSpacing"/>
+        <w:rPr>
+          <w:rFonts w:ascii="Courier New" w:hAnsi="Courier New" w:cs="Courier New"/>
+          <w:sz w:val="20"/>
+          <w:szCs w:val="20"/>
+        </w:rPr>
+      </w:pPr>
+      <w:r>
+        <w:rPr>
+          <w:rFonts w:ascii="Courier New" w:hAnsi="Courier New" w:cs="Courier New"/>
+          <w:sz w:val="20"/>
+          <w:szCs w:val="20"/>
+          <w:highlight w:val="yellow"/>
+        </w:rPr>
+        <w:t>https://xxxxxxx.execute-api.ap-southeast-1.amazonaws.com/dev/fhir_resource?fhir_version='stu3'</w:t>
+      </w:r>
+    </w:p>
+    <w:p>
+      <w:pPr>
+        <w:pStyle w:val="NoSpacing"/>
+        <w:rPr>
+          <w:rFonts w:ascii="Courier New" w:hAnsi="Courier New" w:cs="Courier New"/>
+          <w:sz w:val="20"/>
+          <w:szCs w:val="20"/>
+        </w:rPr>
+      </w:pPr>
+      <w:r>
+        <w:rPr>
+          <w:rFonts w:ascii="Courier New" w:hAnsi="Courier New" w:cs="Courier New"/>
+          <w:sz w:val="20"/>
+          <w:szCs w:val="20"/>
+        </w:rPr>
+        <w:t>2020-09-05T15:21:03.749+05:30</w:t>
+      </w:r>
+      <w:r>
+        <w:rPr>
+          <w:rFonts w:ascii="Courier New" w:hAnsi="Courier New" w:cs="Courier New"/>
+          <w:sz w:val="20"/>
+          <w:szCs w:val="20"/>
+        </w:rPr>
+        <w:tab/>
+        <w:t>[INFO] 2020-09-05T09:51:03.749Z 37257b61-6b3d-43ba-b537-728acafe3381 ## EVENT</w:t>
+      </w:r>
+    </w:p>
+    <w:p>
+      <w:pPr>
+        <w:pStyle w:val="NoSpacing"/>
+        <w:rPr>
+          <w:rFonts w:ascii="Courier New" w:hAnsi="Courier New" w:cs="Courier New"/>
+          <w:sz w:val="20"/>
+          <w:szCs w:val="20"/>
+        </w:rPr>
+      </w:pPr>
+      <w:r>
+        <w:rPr>
+          <w:rFonts w:ascii="Courier New" w:hAnsi="Courier New" w:cs="Courier New"/>
+          <w:sz w:val="20"/>
+          <w:szCs w:val="20"/>
+        </w:rPr>
+        <w:t>2020-09-05T15:21:03.749+05:30</w:t>
+      </w:r>
+      <w:r>
+        <w:rPr>
+          <w:rFonts w:ascii="Courier New" w:hAnsi="Courier New" w:cs="Courier New"/>
+          <w:sz w:val="20"/>
+          <w:szCs w:val="20"/>
+        </w:rPr>
+        <w:tab/>
+        <w:t>[INFO] 2020-09-05T09:51:03.749Z 37257b61-6b3d-43ba-b537-728acafe3381 ## QUERY STRING PARAMS</w:t>
+      </w:r>
+    </w:p>
+    <w:p>
+      <w:pPr>
+        <w:pStyle w:val="NoSpacing"/>
+        <w:rPr>
+          <w:rFonts w:ascii="Courier New" w:hAnsi="Courier New" w:cs="Courier New"/>
+          <w:sz w:val="20"/>
+          <w:szCs w:val="20"/>
+        </w:rPr>
+      </w:pPr>
+      <w:r>
+        <w:rPr>
+          <w:rFonts w:ascii="Courier New" w:hAnsi="Courier New" w:cs="Courier New"/>
+          <w:sz w:val="20"/>
+          <w:szCs w:val="20"/>
+        </w:rPr>
+        <w:t>2020-09-05T15:21:03.749+05:30</w:t>
+      </w:r>
+      <w:r>
+        <w:rPr>
+          <w:rFonts w:ascii="Courier New" w:hAnsi="Courier New" w:cs="Courier New"/>
+          <w:sz w:val="20"/>
+          <w:szCs w:val="20"/>
+        </w:rPr>
+        <w:tab/>
+        <w:t xml:space="preserve">[INFO] 2020-09-05T09:51:03.749Z 37257b61-6b3d-43ba-b537-728acafe3381 ## </w:t>
       </w:r>
       <w:proofErr w:type="spellStart"/>
       <w:r>
         <w:rPr>
           <w:rFonts w:ascii="Courier New" w:hAnsi="Courier New" w:cs="Courier New"/>
-        </w:rPr>
-        <w:t>ms</w:t>
+          <w:sz w:val="20"/>
+          <w:szCs w:val="20"/>
+        </w:rPr>
+        <w:t>fhir_version</w:t>
       </w:r>
       <w:proofErr w:type="spellEnd"/>
-    </w:p>
-    <w:p>
-      <w:pPr>
-        <w:pStyle w:val="PlainText"/>
-        <w:rPr>
-          <w:rFonts w:ascii="Courier New" w:hAnsi="Courier New" w:cs="Courier New"/>
-        </w:rPr>
-      </w:pPr>
-      <w:r>
-        <w:rPr>
-          <w:rFonts w:ascii="Courier New" w:hAnsi="Courier New" w:cs="Courier New"/>
-        </w:rPr>
-        <w:t>2020-09-05T13:09:18.135+05:30</w:t>
-      </w:r>
-      <w:r>
-        <w:rPr>
-          <w:rFonts w:ascii="Courier New" w:hAnsi="Courier New" w:cs="Courier New"/>
+      <w:r>
+        <w:rPr>
+          <w:rFonts w:ascii="Courier New" w:hAnsi="Courier New" w:cs="Courier New"/>
+          <w:sz w:val="20"/>
+          <w:szCs w:val="20"/>
+        </w:rPr>
+        <w:t>:</w:t>
+      </w:r>
+    </w:p>
+    <w:p>
+      <w:pPr>
+        <w:pStyle w:val="NoSpacing"/>
+        <w:rPr>
+          <w:rFonts w:ascii="Courier New" w:hAnsi="Courier New" w:cs="Courier New"/>
+          <w:sz w:val="20"/>
+          <w:szCs w:val="20"/>
+        </w:rPr>
+      </w:pPr>
+      <w:r>
+        <w:rPr>
+          <w:rFonts w:ascii="Courier New" w:hAnsi="Courier New" w:cs="Courier New"/>
+          <w:sz w:val="20"/>
+          <w:szCs w:val="20"/>
+          <w:highlight w:val="yellow"/>
+        </w:rPr>
+        <w:t>2020-09-05T15:21:03.749+05:30</w:t>
+      </w:r>
+      <w:r>
+        <w:rPr>
+          <w:rFonts w:ascii="Courier New" w:hAnsi="Courier New" w:cs="Courier New"/>
+          <w:sz w:val="20"/>
+          <w:szCs w:val="20"/>
+          <w:highlight w:val="yellow"/>
         </w:rPr>
         <w:tab/>
-        <w:t xml:space="preserve">START </w:t>
-      </w:r>
-      <w:proofErr w:type="spellStart"/>
-      <w:r>
-        <w:rPr>
-          <w:rFonts w:ascii="Courier New" w:hAnsi="Courier New" w:cs="Courier New"/>
-        </w:rPr>
-        <w:t>RequestId</w:t>
-      </w:r>
-      <w:proofErr w:type="spellEnd"/>
-      <w:r>
-        <w:rPr>
-          <w:rFonts w:ascii="Courier New" w:hAnsi="Courier New" w:cs="Courier New"/>
-        </w:rPr>
-        <w:t>: ca5b5d86-75f9-4365-9c78-489e8cc4d9ed Version: $LATEST</w:t>
-      </w:r>
-    </w:p>
-    <w:p>
-      <w:pPr>
-        <w:pStyle w:val="PlainText"/>
-        <w:rPr>
-          <w:rFonts w:ascii="Courier New" w:hAnsi="Courier New" w:cs="Courier New"/>
-        </w:rPr>
-      </w:pPr>
-      <w:r>
-        <w:rPr>
-          <w:rFonts w:ascii="Courier New" w:hAnsi="Courier New" w:cs="Courier New"/>
-        </w:rPr>
-        <w:t>2020-09-05T13:09:18.138+05:30</w:t>
-      </w:r>
-      <w:r>
-        <w:rPr>
-          <w:rFonts w:ascii="Courier New" w:hAnsi="Courier New" w:cs="Courier New"/>
-        </w:rPr>
-        <w:tab/>
-        <w:t>[INFO] 2020-09-05T07:39:18.137Z ca5b5d86-75f9-4365-9c78-489e8cc4d9ed ## QUERY STRING PARAMS</w:t>
-      </w:r>
-    </w:p>
-    <w:p>
-      <w:pPr>
-        <w:pStyle w:val="PlainText"/>
-        <w:rPr>
-          <w:rFonts w:ascii="Courier New" w:hAnsi="Courier New" w:cs="Courier New"/>
-        </w:rPr>
-      </w:pPr>
-      <w:r>
-        <w:rPr>
-          <w:rFonts w:ascii="Courier New" w:hAnsi="Courier New" w:cs="Courier New"/>
-        </w:rPr>
-        <w:t>2020-09-05T13:09:18.138+05:30</w:t>
-      </w:r>
-      <w:r>
-        <w:rPr>
-          <w:rFonts w:ascii="Courier New" w:hAnsi="Courier New" w:cs="Courier New"/>
-        </w:rPr>
-        <w:tab/>
-        <w:t>[INFO] 2020-09-05T07:39:18.138Z ca5b5d86-75f9-4365-9c78-489e8cc4d9ed ##EVENT</w:t>
-      </w:r>
-    </w:p>
-    <w:p>
-      <w:pPr>
-        <w:pStyle w:val="PlainText"/>
-        <w:rPr>
-          <w:rFonts w:ascii="Courier New" w:hAnsi="Courier New" w:cs="Courier New"/>
-        </w:rPr>
-      </w:pPr>
-      <w:r>
-        <w:rPr>
-          <w:rFonts w:ascii="Courier New" w:hAnsi="Courier New" w:cs="Courier New"/>
-        </w:rPr>
-        <w:t>2020-09-05T13:09:18.138+05:30</w:t>
-      </w:r>
-      <w:r>
-        <w:rPr>
-          <w:rFonts w:ascii="Courier New" w:hAnsi="Courier New" w:cs="Courier New"/>
-        </w:rPr>
-        <w:tab/>
-        <w:t>[INFO] 2020-09-05T07:39:18.138Z ca5b5d86-75f9-4365-9c78-489e8cc4d9ed {</w:t>
-      </w:r>
-      <w:proofErr w:type="spellStart"/>
-      <w:r>
-        <w:rPr>
-          <w:rFonts w:ascii="Courier New" w:hAnsi="Courier New" w:cs="Courier New"/>
-        </w:rPr>
-        <w:t>u'fhir_version</w:t>
-      </w:r>
-      <w:proofErr w:type="spellEnd"/>
-      <w:r>
-        <w:rPr>
-          <w:rFonts w:ascii="Courier New" w:hAnsi="Courier New" w:cs="Courier New"/>
-        </w:rPr>
-        <w:t>': 1234}</w:t>
-      </w:r>
-    </w:p>
-    <w:p>
-      <w:pPr>
-        <w:pStyle w:val="PlainText"/>
-        <w:rPr>
-          <w:rFonts w:ascii="Courier New" w:hAnsi="Courier New" w:cs="Courier New"/>
-        </w:rPr>
-      </w:pPr>
-      <w:r>
-        <w:rPr>
-          <w:rFonts w:ascii="Courier New" w:hAnsi="Courier New" w:cs="Courier New"/>
-        </w:rPr>
-        <w:t>2020-09-05T13:09:18.138+05:30</w:t>
-      </w:r>
-      <w:r>
-        <w:rPr>
-          <w:rFonts w:ascii="Courier New" w:hAnsi="Courier New" w:cs="Courier New"/>
-        </w:rPr>
-        <w:tab/>
-        <w:t>[INFO] 2020-09-05T07:39:18.138Z ca5b5d86-75f9-4365-9c78-489e8cc4d9ed ##fhir_version</w:t>
-      </w:r>
-    </w:p>
-    <w:p>
-      <w:pPr>
-        <w:pStyle w:val="PlainText"/>
-        <w:rPr>
-          <w:rFonts w:ascii="Courier New" w:hAnsi="Courier New" w:cs="Courier New"/>
-        </w:rPr>
-      </w:pPr>
-      <w:r>
-        <w:rPr>
-          <w:rFonts w:ascii="Courier New" w:hAnsi="Courier New" w:cs="Courier New"/>
-        </w:rPr>
-        <w:t>2020-09-05T13:09:18.138+05:30</w:t>
-      </w:r>
-      <w:r>
-        <w:rPr>
-          <w:rFonts w:ascii="Courier New" w:hAnsi="Courier New" w:cs="Courier New"/>
-        </w:rPr>
-        <w:tab/>
-        <w:t>[INFO] 2020-09-05T07:39:18.138Z ca5b5d86-75f9-4365-9c78-489e8cc4d9ed 1234</w:t>
-      </w:r>
-    </w:p>
-    <w:p>
-      <w:pPr>
-        <w:pStyle w:val="PlainText"/>
-        <w:rPr>
-          <w:rFonts w:ascii="Courier New" w:hAnsi="Courier New" w:cs="Courier New"/>
-        </w:rPr>
-      </w:pPr>
-      <w:r>
-        <w:rPr>
-          <w:rFonts w:ascii="Courier New" w:hAnsi="Courier New" w:cs="Courier New"/>
-        </w:rPr>
-        <w:t>2020-09-05T13:09:18.138+05:30</w:t>
-      </w:r>
-      <w:r>
-        <w:rPr>
-          <w:rFonts w:ascii="Courier New" w:hAnsi="Courier New" w:cs="Courier New"/>
+        <w:t>[INFO] 2020-09-05T09:51:03.749Z 37257b61-6b3d-43ba-b537-728acafe3381 'stu3'</w:t>
+      </w:r>
+    </w:p>
+    <w:p>
+      <w:pPr>
+        <w:pStyle w:val="NoSpacing"/>
+        <w:rPr>
+          <w:rFonts w:ascii="Courier New" w:hAnsi="Courier New" w:cs="Courier New"/>
+          <w:sz w:val="20"/>
+          <w:szCs w:val="20"/>
+        </w:rPr>
+      </w:pPr>
+      <w:r>
+        <w:rPr>
+          <w:rFonts w:ascii="Courier New" w:hAnsi="Courier New" w:cs="Courier New"/>
+          <w:sz w:val="20"/>
+          <w:szCs w:val="20"/>
+        </w:rPr>
+        <w:t>2020-09-05T15:21:03.749+05:30</w:t>
+      </w:r>
+      <w:r>
+        <w:rPr>
+          <w:rFonts w:ascii="Courier New" w:hAnsi="Courier New" w:cs="Courier New"/>
+          <w:sz w:val="20"/>
+          <w:szCs w:val="20"/>
         </w:rPr>
         <w:tab/>
         <w:t xml:space="preserve">END </w:t>
@@ -1008,6 +1473,8 @@
       <w:r>
         <w:rPr>
           <w:rFonts w:ascii="Courier New" w:hAnsi="Courier New" w:cs="Courier New"/>
+          <w:sz w:val="20"/>
+          <w:szCs w:val="20"/>
         </w:rPr>
         <w:t>RequestId</w:t>
       </w:r>
@@ -1015,26 +1482,34 @@
       <w:r>
         <w:rPr>
           <w:rFonts w:ascii="Courier New" w:hAnsi="Courier New" w:cs="Courier New"/>
-        </w:rPr>
-        <w:t>: ca5b5d86-75f9-4365-9c78-489e8cc4d9ed</w:t>
-      </w:r>
-    </w:p>
-    <w:p>
-      <w:pPr>
-        <w:pStyle w:val="PlainText"/>
-        <w:rPr>
-          <w:rFonts w:ascii="Courier New" w:hAnsi="Courier New" w:cs="Courier New"/>
-        </w:rPr>
-      </w:pPr>
-      <w:r>
-        <w:rPr>
-          <w:rFonts w:ascii="Courier New" w:hAnsi="Courier New" w:cs="Courier New"/>
-        </w:rPr>
-        <w:t>2020-09-05T13:09:18.138+05:30</w:t>
-      </w:r>
-      <w:r>
-        <w:rPr>
-          <w:rFonts w:ascii="Courier New" w:hAnsi="Courier New" w:cs="Courier New"/>
+          <w:sz w:val="20"/>
+          <w:szCs w:val="20"/>
+        </w:rPr>
+        <w:t>: 37257b61-6b3d-43ba-b537-728acafe3381</w:t>
+      </w:r>
+    </w:p>
+    <w:p>
+      <w:pPr>
+        <w:pStyle w:val="NoSpacing"/>
+        <w:rPr>
+          <w:rFonts w:ascii="Courier New" w:hAnsi="Courier New" w:cs="Courier New"/>
+          <w:sz w:val="20"/>
+          <w:szCs w:val="20"/>
+        </w:rPr>
+      </w:pPr>
+      <w:r>
+        <w:rPr>
+          <w:rFonts w:ascii="Courier New" w:hAnsi="Courier New" w:cs="Courier New"/>
+          <w:sz w:val="20"/>
+          <w:szCs w:val="20"/>
+        </w:rPr>
+        <w:t>2020-09-05T15:21:03.749+05:30</w:t>
+      </w:r>
+      <w:r>
+        <w:rPr>
+          <w:rFonts w:ascii="Courier New" w:hAnsi="Courier New" w:cs="Courier New"/>
+          <w:sz w:val="20"/>
+          <w:szCs w:val="20"/>
         </w:rPr>
         <w:tab/>
         <w:t xml:space="preserve">REPORT </w:t>
@@ -1043,6 +1518,8 @@
       <w:r>
         <w:rPr>
           <w:rFonts w:ascii="Courier New" w:hAnsi="Courier New" w:cs="Courier New"/>
+          <w:sz w:val="20"/>
+          <w:szCs w:val="20"/>
         </w:rPr>
         <w:t>RequestId</w:t>
       </w:r>
@@ -1050,13 +1527,17 @@
       <w:r>
         <w:rPr>
           <w:rFonts w:ascii="Courier New" w:hAnsi="Courier New" w:cs="Courier New"/>
-        </w:rPr>
-        <w:t xml:space="preserve">: ca5b5d86-75f9-4365-9c78-489e8cc4d9ed Duration: 0.55 </w:t>
+          <w:sz w:val="20"/>
+          <w:szCs w:val="20"/>
+        </w:rPr>
+        <w:t xml:space="preserve">: 37257b61-6b3d-43ba-b537-728acafe3381 Duration: 0.65 </w:t>
       </w:r>
       <w:proofErr w:type="spellStart"/>
       <w:r>
         <w:rPr>
           <w:rFonts w:ascii="Courier New" w:hAnsi="Courier New" w:cs="Courier New"/>
+          <w:sz w:val="20"/>
+          <w:szCs w:val="20"/>
         </w:rPr>
         <w:t>ms</w:t>
       </w:r>
@@ -1064,6 +1545,8 @@
       <w:r>
         <w:rPr>
           <w:rFonts w:ascii="Courier New" w:hAnsi="Courier New" w:cs="Courier New"/>
+          <w:sz w:val="20"/>
+          <w:szCs w:val="20"/>
         </w:rPr>
         <w:t xml:space="preserve"> Billed Duration: 100 </w:t>
       </w:r>
@@ -1071,6 +1554,8 @@
       <w:r>
         <w:rPr>
           <w:rFonts w:ascii="Courier New" w:hAnsi="Courier New" w:cs="Courier New"/>
+          <w:sz w:val="20"/>
+          <w:szCs w:val="20"/>
         </w:rPr>
         <w:t>ms</w:t>
       </w:r>
@@ -1078,272 +1563,12 @@
       <w:r>
         <w:rPr>
           <w:rFonts w:ascii="Courier New" w:hAnsi="Courier New" w:cs="Courier New"/>
-        </w:rPr>
-        <w:t xml:space="preserve"> Memory Size: 128 MB Max Memory Used: 53 MB</w:t>
-      </w:r>
-    </w:p>
-    <w:p>
-      <w:pPr>
-        <w:pStyle w:val="PlainText"/>
-        <w:rPr>
-          <w:rFonts w:ascii="Courier New" w:hAnsi="Courier New" w:cs="Courier New"/>
-        </w:rPr>
-      </w:pPr>
-      <w:r>
-        <w:rPr>
-          <w:rFonts w:ascii="Courier New" w:hAnsi="Courier New" w:cs="Courier New"/>
-        </w:rPr>
-        <w:t>2020-09-05T13:09:33.344+05:30</w:t>
-      </w:r>
-      <w:r>
-        <w:rPr>
-          <w:rFonts w:ascii="Courier New" w:hAnsi="Courier New" w:cs="Courier New"/>
-        </w:rPr>
-        <w:tab/>
-        <w:t xml:space="preserve">START </w:t>
-      </w:r>
-      <w:proofErr w:type="spellStart"/>
-      <w:r>
-        <w:rPr>
-          <w:rFonts w:ascii="Courier New" w:hAnsi="Courier New" w:cs="Courier New"/>
-        </w:rPr>
-        <w:t>RequestId</w:t>
-      </w:r>
-      <w:proofErr w:type="spellEnd"/>
-      <w:r>
-        <w:rPr>
-          <w:rFonts w:ascii="Courier New" w:hAnsi="Courier New" w:cs="Courier New"/>
-        </w:rPr>
-        <w:t>: 317a532d-b81f-4a27-b330-ef65134ad6b0 Version: $LATEST</w:t>
-      </w:r>
-    </w:p>
-    <w:p>
-      <w:pPr>
-        <w:pStyle w:val="PlainText"/>
-        <w:rPr>
-          <w:rFonts w:ascii="Courier New" w:hAnsi="Courier New" w:cs="Courier New"/>
-        </w:rPr>
-      </w:pPr>
-      <w:r>
-        <w:rPr>
-          <w:rFonts w:ascii="Courier New" w:hAnsi="Courier New" w:cs="Courier New"/>
-        </w:rPr>
-        <w:t>2020-09-05T13:09:33.348+05:30</w:t>
-      </w:r>
-      <w:r>
-        <w:rPr>
-          <w:rFonts w:ascii="Courier New" w:hAnsi="Courier New" w:cs="Courier New"/>
-        </w:rPr>
-        <w:tab/>
-        <w:t>[INFO] 2020-09-05T07:39:33.348Z 317a532d-b81f-4a27-b330-ef65134ad6b0 ## QUERY STRING PARAMS</w:t>
-      </w:r>
-    </w:p>
-    <w:p>
-      <w:pPr>
-        <w:pStyle w:val="PlainText"/>
-        <w:rPr>
-          <w:rFonts w:ascii="Courier New" w:hAnsi="Courier New" w:cs="Courier New"/>
-        </w:rPr>
-      </w:pPr>
-      <w:r>
-        <w:rPr>
-          <w:rFonts w:ascii="Courier New" w:hAnsi="Courier New" w:cs="Courier New"/>
-        </w:rPr>
-        <w:t>2020-09-05T13:09:33.348+05:30</w:t>
-      </w:r>
-      <w:r>
-        <w:rPr>
-          <w:rFonts w:ascii="Courier New" w:hAnsi="Courier New" w:cs="Courier New"/>
-        </w:rPr>
-        <w:tab/>
-        <w:t>[INFO] 2020-09-05T07:39:33.348Z 317a532d-b81f-4a27-b330-ef65134ad6b0 ##EVENT</w:t>
-      </w:r>
-    </w:p>
-    <w:p>
-      <w:pPr>
-        <w:pStyle w:val="PlainText"/>
-        <w:rPr>
-          <w:rFonts w:ascii="Courier New" w:hAnsi="Courier New" w:cs="Courier New"/>
-        </w:rPr>
-      </w:pPr>
-      <w:r>
-        <w:rPr>
-          <w:rFonts w:ascii="Courier New" w:hAnsi="Courier New" w:cs="Courier New"/>
-        </w:rPr>
-        <w:t>2020-09-05T13:09:33.348+05:30</w:t>
-      </w:r>
-      <w:r>
-        <w:rPr>
-          <w:rFonts w:ascii="Courier New" w:hAnsi="Courier New" w:cs="Courier New"/>
-        </w:rPr>
-        <w:tab/>
-        <w:t>[INFO] 2020-09-05T07:39:33.348Z 317a532d-b81f-4a27-b330-ef65134ad6b0 {</w:t>
-      </w:r>
-      <w:proofErr w:type="spellStart"/>
-      <w:r>
-        <w:rPr>
-          <w:rFonts w:ascii="Courier New" w:hAnsi="Courier New" w:cs="Courier New"/>
-        </w:rPr>
-        <w:t>u'fhir_version</w:t>
-      </w:r>
-      <w:proofErr w:type="spellEnd"/>
-      <w:r>
-        <w:rPr>
-          <w:rFonts w:ascii="Courier New" w:hAnsi="Courier New" w:cs="Courier New"/>
-        </w:rPr>
-        <w:t>': 1234}</w:t>
-      </w:r>
-    </w:p>
-    <w:p>
-      <w:pPr>
-        <w:pStyle w:val="PlainText"/>
-        <w:rPr>
-          <w:rFonts w:ascii="Courier New" w:hAnsi="Courier New" w:cs="Courier New"/>
-        </w:rPr>
-      </w:pPr>
-      <w:r>
-        <w:rPr>
-          <w:rFonts w:ascii="Courier New" w:hAnsi="Courier New" w:cs="Courier New"/>
-        </w:rPr>
-        <w:t>2020-09-05T13:09:33.348+05:30</w:t>
-      </w:r>
-      <w:r>
-        <w:rPr>
-          <w:rFonts w:ascii="Courier New" w:hAnsi="Courier New" w:cs="Courier New"/>
-        </w:rPr>
-        <w:tab/>
-        <w:t>[INFO] 2020-09-05T07:39:33.348Z 317a532d-b81f-4a27-b330-ef65134ad6b0 ##fhir_version</w:t>
-      </w:r>
-    </w:p>
-    <w:p>
-      <w:pPr>
-        <w:pStyle w:val="PlainText"/>
-        <w:rPr>
-          <w:rFonts w:ascii="Courier New" w:hAnsi="Courier New" w:cs="Courier New"/>
-        </w:rPr>
-      </w:pPr>
-      <w:r>
-        <w:rPr>
-          <w:rFonts w:ascii="Courier New" w:hAnsi="Courier New" w:cs="Courier New"/>
-        </w:rPr>
-        <w:t>2020-09-05T13:09:33.348+05:30</w:t>
-      </w:r>
-      <w:r>
-        <w:rPr>
-          <w:rFonts w:ascii="Courier New" w:hAnsi="Courier New" w:cs="Courier New"/>
-        </w:rPr>
-        <w:tab/>
-        <w:t>[INFO] 2020-09-05T07:39:33.348Z 317a532d-b81f-4a27-b330-ef65134ad6b0 1234</w:t>
-      </w:r>
-    </w:p>
-    <w:p>
-      <w:pPr>
-        <w:pStyle w:val="PlainText"/>
-        <w:rPr>
-          <w:rFonts w:ascii="Courier New" w:hAnsi="Courier New" w:cs="Courier New"/>
-        </w:rPr>
-      </w:pPr>
-      <w:r>
-        <w:rPr>
-          <w:rFonts w:ascii="Courier New" w:hAnsi="Courier New" w:cs="Courier New"/>
-        </w:rPr>
-        <w:t>2020-09-05T13:09:33.348+05:30</w:t>
-      </w:r>
-      <w:r>
-        <w:rPr>
-          <w:rFonts w:ascii="Courier New" w:hAnsi="Courier New" w:cs="Courier New"/>
-        </w:rPr>
-        <w:tab/>
-        <w:t xml:space="preserve">END </w:t>
-      </w:r>
-      <w:proofErr w:type="spellStart"/>
-      <w:r>
-        <w:rPr>
-          <w:rFonts w:ascii="Courier New" w:hAnsi="Courier New" w:cs="Courier New"/>
-        </w:rPr>
-        <w:t>RequestId</w:t>
-      </w:r>
-      <w:proofErr w:type="spellEnd"/>
-      <w:r>
-        <w:rPr>
-          <w:rFonts w:ascii="Courier New" w:hAnsi="Courier New" w:cs="Courier New"/>
-        </w:rPr>
-        <w:t>: 317a532d-b81f-4a27-b330-ef65134ad6b0</w:t>
-      </w:r>
-    </w:p>
-    <w:p>
-      <w:pPr>
-        <w:pStyle w:val="PlainText"/>
-        <w:rPr>
-          <w:rFonts w:ascii="Courier New" w:hAnsi="Courier New" w:cs="Courier New"/>
-        </w:rPr>
-      </w:pPr>
-      <w:r>
-        <w:rPr>
-          <w:rFonts w:ascii="Courier New" w:hAnsi="Courier New" w:cs="Courier New"/>
-        </w:rPr>
-        <w:t xml:space="preserve">2020-09-05T13:09:33.348+05:30REPORT </w:t>
-      </w:r>
-      <w:proofErr w:type="spellStart"/>
-      <w:r>
-        <w:rPr>
-          <w:rFonts w:ascii="Courier New" w:hAnsi="Courier New" w:cs="Courier New"/>
-        </w:rPr>
-        <w:t>RequestId</w:t>
-      </w:r>
-      <w:proofErr w:type="spellEnd"/>
-      <w:r>
-        <w:rPr>
-          <w:rFonts w:ascii="Courier New" w:hAnsi="Courier New" w:cs="Courier New"/>
-        </w:rPr>
-        <w:t>: 317a532d-b81f-4a27-b330-ef65134ad6b0</w:t>
-      </w:r>
-      <w:r>
-        <w:rPr>
-          <w:rFonts w:ascii="Courier New" w:hAnsi="Courier New" w:cs="Courier New"/>
-        </w:rPr>
-        <w:tab/>
-        <w:t xml:space="preserve">Duration: 0.56 </w:t>
-      </w:r>
-      <w:proofErr w:type="spellStart"/>
-      <w:r>
-        <w:rPr>
-          <w:rFonts w:ascii="Courier New" w:hAnsi="Courier New" w:cs="Courier New"/>
-        </w:rPr>
-        <w:t>ms</w:t>
-      </w:r>
-      <w:proofErr w:type="spellEnd"/>
-      <w:r>
-        <w:rPr>
-          <w:rFonts w:ascii="Courier New" w:hAnsi="Courier New" w:cs="Courier New"/>
-        </w:rPr>
-        <w:tab/>
-        <w:t xml:space="preserve">Billed Duration: 100 </w:t>
-      </w:r>
-      <w:proofErr w:type="spellStart"/>
-      <w:r>
-        <w:rPr>
-          <w:rFonts w:ascii="Courier New" w:hAnsi="Courier New" w:cs="Courier New"/>
-        </w:rPr>
-        <w:t>ms</w:t>
-      </w:r>
-      <w:proofErr w:type="spellEnd"/>
-      <w:r>
-        <w:rPr>
-          <w:rFonts w:ascii="Courier New" w:hAnsi="Courier New" w:cs="Courier New"/>
-        </w:rPr>
-        <w:tab/>
-        <w:t>Memory Size: 128 MB</w:t>
-      </w:r>
-      <w:r>
-        <w:rPr>
-          <w:rFonts w:ascii="Courier New" w:hAnsi="Courier New" w:cs="Courier New"/>
-        </w:rPr>
-        <w:tab/>
-        <w:t>Max Memory Used: 53 MB</w:t>
-      </w:r>
-    </w:p>
-    <w:p/>
+          <w:sz w:val="20"/>
+          <w:szCs w:val="20"/>
+        </w:rPr>
+        <w:t xml:space="preserve"> Memory Size: 128 MB Max Memory Used: 35 MB</w:t>
+      </w:r>
+    </w:p>
     <w:sectPr>
       <w:pgSz w:w="11906" w:h="16838"/>
       <w:pgMar w:top="1440" w:right="1440" w:bottom="1440" w:left="1440" w:header="708" w:footer="708" w:gutter="0"/>
@@ -1477,6 +1702,7 @@
     <w:lsdException w:name="HTML Sample" w:semiHidden="1" w:unhideWhenUsed="1"/>
     <w:lsdException w:name="HTML Typewriter" w:semiHidden="1" w:unhideWhenUsed="1"/>
     <w:lsdException w:name="HTML Variable" w:semiHidden="1" w:unhideWhenUsed="1"/>
+    <w:lsdException w:name="Normal Table" w:semiHidden="1" w:unhideWhenUsed="1"/>
     <w:lsdException w:name="annotation subject" w:semiHidden="1" w:unhideWhenUsed="1"/>
     <w:lsdException w:name="No List" w:semiHidden="1" w:unhideWhenUsed="1"/>
     <w:lsdException w:name="Outline List 1" w:semiHidden="1" w:unhideWhenUsed="1"/>
@@ -1523,8 +1749,10 @@
     <w:lsdException w:name="Table Subtle 2" w:semiHidden="1" w:unhideWhenUsed="1"/>
     <w:lsdException w:name="Table Web 1" w:semiHidden="1" w:unhideWhenUsed="1"/>
     <w:lsdException w:name="Table Web 2" w:semiHidden="1" w:unhideWhenUsed="1"/>
+    <w:lsdException w:name="Table Web 3" w:semiHidden="1" w:unhideWhenUsed="1"/>
     <w:lsdException w:name="Balloon Text" w:semiHidden="1" w:unhideWhenUsed="1"/>
     <w:lsdException w:name="Table Grid" w:uiPriority="39"/>
+    <w:lsdException w:name="Table Theme" w:semiHidden="1" w:unhideWhenUsed="1"/>
     <w:lsdException w:name="Placeholder Text" w:semiHidden="1"/>
     <w:lsdException w:name="No Spacing" w:uiPriority="1" w:qFormat="1"/>
     <w:lsdException w:name="Light Shading" w:uiPriority="60"/>

</xml_diff>